<commit_message>
Code Commenting and Optimisations
Additionally, Tab Functionality for Screen 2, and reworked Initialiser for User Profile
</commit_message>
<xml_diff>
--- a/Assets/Data/Cookies Application.docx
+++ b/Assets/Data/Cookies Application.docx
@@ -1,6 +1,6 @@
 
 <file path=word/document.xml><?xml version="1.0" encoding="utf-8"?>
-<w:document xmlns:wpc="http://schemas.microsoft.com/office/word/2010/wordprocessingCanvas" xmlns:cx="http://schemas.microsoft.com/office/drawing/2014/chartex" xmlns:cx1="http://schemas.microsoft.com/office/drawing/2015/9/8/chartex" xmlns:cx2="http://schemas.microsoft.com/office/drawing/2015/10/21/chartex" xmlns:cx3="http://schemas.microsoft.com/office/drawing/2016/5/9/chartex" xmlns:cx4="http://schemas.microsoft.com/office/drawing/2016/5/10/chartex" xmlns:cx5="http://schemas.microsoft.com/office/drawing/2016/5/11/chartex" xmlns:cx6="http://schemas.microsoft.com/office/drawing/2016/5/12/chartex" xmlns:cx7="http://schemas.microsoft.com/office/drawing/2016/5/13/chartex" xmlns:cx8="http://schemas.microsoft.com/office/drawing/2016/5/14/chartex" xmlns:mc="http://schemas.openxmlformats.org/markup-compatibility/2006" xmlns:aink="http://schemas.microsoft.com/office/drawing/2016/ink" xmlns:am3d="http://schemas.microsoft.com/office/drawing/2017/model3d" xmlns:o="urn:schemas-microsoft-com:office:office" xmlns:oel="http://schemas.microsoft.com/office/2019/extlst" xmlns:r="http://schemas.openxmlformats.org/officeDocument/2006/relationships" xmlns:m="http://schemas.openxmlformats.org/officeDocument/2006/math" xmlns:v="urn:schemas-microsoft-com:vml" xmlns:wp14="http://schemas.microsoft.com/office/word/2010/wordprocessingDrawing" xmlns:wp="http://schemas.openxmlformats.org/drawingml/2006/wordprocessingDrawing" xmlns:w10="urn:schemas-microsoft-com:office:word" xmlns:w="http://schemas.openxmlformats.org/wordprocessingml/2006/main" xmlns:w14="http://schemas.microsoft.com/office/word/2010/wordml" xmlns:w15="http://schemas.microsoft.com/office/word/2012/wordml" xmlns:w16cex="http://schemas.microsoft.com/office/word/2018/wordml/cex" xmlns:w16cid="http://schemas.microsoft.com/office/word/2016/wordml/cid" xmlns:w16="http://schemas.microsoft.com/office/word/2018/wordml" xmlns:w16du="http://schemas.microsoft.com/office/word/2023/wordml/word16du" xmlns:w16sdtdh="http://schemas.microsoft.com/office/word/2020/wordml/sdtdatahash" xmlns:w16sdtfl="http://schemas.microsoft.com/office/word/2024/wordml/sdtformatlock" xmlns:w16se="http://schemas.microsoft.com/office/word/2015/wordml/symex" xmlns:wpg="http://schemas.microsoft.com/office/word/2010/wordprocessingGroup" xmlns:wpi="http://schemas.microsoft.com/office/word/2010/wordprocessingInk" xmlns:wne="http://schemas.microsoft.com/office/word/2006/wordml" xmlns:wps="http://schemas.microsoft.com/office/word/2010/wordprocessingShape" mc:Ignorable="w14 w15 w16se w16cid w16 w16cex w16sdtdh w16sdtfl w16du wp14">
+<w:document xmlns:wpc="http://schemas.microsoft.com/office/word/2010/wordprocessingCanvas" xmlns:cx="http://schemas.microsoft.com/office/drawing/2014/chartex" xmlns:cx1="http://schemas.microsoft.com/office/drawing/2015/9/8/chartex" xmlns:cx2="http://schemas.microsoft.com/office/drawing/2015/10/21/chartex" xmlns:cx3="http://schemas.microsoft.com/office/drawing/2016/5/9/chartex" xmlns:cx4="http://schemas.microsoft.com/office/drawing/2016/5/10/chartex" xmlns:cx5="http://schemas.microsoft.com/office/drawing/2016/5/11/chartex" xmlns:cx6="http://schemas.microsoft.com/office/drawing/2016/5/12/chartex" xmlns:cx7="http://schemas.microsoft.com/office/drawing/2016/5/13/chartex" xmlns:cx8="http://schemas.microsoft.com/office/drawing/2016/5/14/chartex" xmlns:mc="http://schemas.openxmlformats.org/markup-compatibility/2006" xmlns:aink="http://schemas.microsoft.com/office/drawing/2016/ink" xmlns:am3d="http://schemas.microsoft.com/office/drawing/2017/model3d" xmlns:o="urn:schemas-microsoft-com:office:office" xmlns:oel="http://schemas.microsoft.com/office/2019/extlst" xmlns:r="http://schemas.openxmlformats.org/officeDocument/2006/relationships" xmlns:m="http://schemas.openxmlformats.org/officeDocument/2006/math" xmlns:v="urn:schemas-microsoft-com:vml" xmlns:wp14="http://schemas.microsoft.com/office/word/2010/wordprocessingDrawing" xmlns:wp="http://schemas.openxmlformats.org/drawingml/2006/wordprocessingDrawing" xmlns:w10="urn:schemas-microsoft-com:office:word" xmlns:w="http://schemas.openxmlformats.org/wordprocessingml/2006/main" xmlns:w14="http://schemas.microsoft.com/office/word/2010/wordml" xmlns:w15="http://schemas.microsoft.com/office/word/2012/wordml" xmlns:w16cex="http://schemas.microsoft.com/office/word/2018/wordml/cex" xmlns:w16cid="http://schemas.microsoft.com/office/word/2016/wordml/cid" xmlns:w16="http://schemas.microsoft.com/office/word/2018/wordml" xmlns:w16sdtdh="http://schemas.microsoft.com/office/word/2020/wordml/sdtdatahash" xmlns:w16se="http://schemas.microsoft.com/office/word/2015/wordml/symex" xmlns:wpg="http://schemas.microsoft.com/office/word/2010/wordprocessingGroup" xmlns:wpi="http://schemas.microsoft.com/office/word/2010/wordprocessingInk" xmlns:wne="http://schemas.microsoft.com/office/word/2006/wordml" xmlns:wps="http://schemas.microsoft.com/office/word/2010/wordprocessingShape" mc:Ignorable="w14 w15 w16se w16cid w16 w16cex w16sdtdh wp14">
   <w:body>
     <w:p>
       <w:pPr>
@@ -66,13 +66,16 @@
         <w:t>behind</w:t>
       </w:r>
       <w:r>
-        <w:t>? W</w:t>
+        <w:t xml:space="preserve">? </w:t>
+      </w:r>
+      <w:r>
+        <w:t>And w</w:t>
       </w:r>
       <w:r>
         <w:t xml:space="preserve">ho follows them? </w:t>
       </w:r>
       <w:r>
-        <w:t>And m</w:t>
+        <w:t>M</w:t>
       </w:r>
       <w:r>
         <w:t>o</w:t>
@@ -132,16 +135,25 @@
         <w:t xml:space="preserve">, O’Neil </w:t>
       </w:r>
       <w:r>
-        <w:t>presents the central thesis and evidence</w:t>
-      </w:r>
-      <w:r>
-        <w:t xml:space="preserve"> </w:t>
+        <w:t xml:space="preserve">presents the central thesis and evidence </w:t>
       </w:r>
       <w:r>
         <w:t xml:space="preserve">highlighting how, </w:t>
       </w:r>
       <w:r>
-        <w:t>in the absence of full context, algorithms construct digital proxies of us — reductive models that place us into predictive “buckets” with real-world consequences. These systems don’t understand us. They sort us.</w:t>
+        <w:t>in the absence of full context, algorithms construct digital proxies of us — reductive models that place us into predictive “buckets”</w:t>
+      </w:r>
+      <w:r>
+        <w:t>,</w:t>
+      </w:r>
+      <w:r>
+        <w:t xml:space="preserve"> with </w:t>
+      </w:r>
+      <w:r>
+        <w:t>impacts that go beyond the trivial</w:t>
+      </w:r>
+      <w:r>
+        <w:t>. These systems don’t understand us. They sort us.</w:t>
       </w:r>
     </w:p>
     <w:p>
@@ -201,19 +213,13 @@
         <w:t>stories</w:t>
       </w:r>
       <w:r>
-        <w:t xml:space="preserve">, </w:t>
-      </w:r>
-      <w:r>
-        <w:t>tailor ad</w:t>
+        <w:t>, tailor ad</w:t>
       </w:r>
       <w:r>
         <w:t>s</w:t>
       </w:r>
       <w:r>
-        <w:t xml:space="preserve">, </w:t>
-      </w:r>
-      <w:r>
-        <w:t xml:space="preserve">and create two juxtaposed outcomes – a </w:t>
+        <w:t xml:space="preserve">, and create two juxtaposed outcomes – a </w:t>
       </w:r>
       <w:r>
         <w:t>playful</w:t>
@@ -231,7 +237,7 @@
         <w:t>a</w:t>
       </w:r>
       <w:r>
-        <w:t>n (</w:t>
+        <w:t xml:space="preserve"> (</w:t>
       </w:r>
       <w:r>
         <w:t xml:space="preserve">hopefully </w:t>
@@ -258,7 +264,10 @@
         <w:t xml:space="preserve"> from the same limited dataset — </w:t>
       </w:r>
       <w:r>
-        <w:t>revealing how casual clicks</w:t>
+        <w:t>highlighting</w:t>
+      </w:r>
+      <w:r>
+        <w:t xml:space="preserve"> how casual clicks</w:t>
       </w:r>
       <w:r>
         <w:t xml:space="preserve"> create</w:t>
@@ -338,7 +347,16 @@
     </w:p>
     <w:p>
       <w:r>
-        <w:t>Cookies! Will be presented as three screens</w:t>
+        <w:t>‘</w:t>
+      </w:r>
+      <w:r>
+        <w:t>Cookies!</w:t>
+      </w:r>
+      <w:r>
+        <w:t>’</w:t>
+      </w:r>
+      <w:r>
+        <w:t xml:space="preserve"> Will be presented as three screens</w:t>
       </w:r>
       <w:r>
         <w:t xml:space="preserve"> – one interactive</w:t>
@@ -374,10 +392,13 @@
         <w:t>What Kind of Coffee Are You” quiz; and (b) A financial</w:t>
       </w:r>
       <w:r>
-        <w:t xml:space="preserve"> portal-esque site that shows them a predictive ‘credit score’ and </w:t>
-      </w:r>
-      <w:r>
-        <w:t>intentionally vague sounding ‘reasoning’ for their credit score</w:t>
+        <w:t xml:space="preserve"> portal that shows a predictive ‘credit score’ and </w:t>
+      </w:r>
+      <w:r>
+        <w:t>intentionally vague reasoning</w:t>
+      </w:r>
+      <w:r>
+        <w:t xml:space="preserve"> to accompany</w:t>
       </w:r>
       <w:r>
         <w:t>.</w:t>
@@ -412,16 +433,13 @@
         <w:t xml:space="preserve"> start</w:t>
       </w:r>
       <w:r>
-        <w:t xml:space="preserve"> the simulation. Hereafter audience members can engage with the satirical news articles and click the </w:t>
-      </w:r>
-      <w:r>
-        <w:t>‘</w:t>
-      </w:r>
-      <w:r>
-        <w:t>recommended</w:t>
-      </w:r>
-      <w:r>
-        <w:t xml:space="preserve"> for you’ articles to keep browsing the site.</w:t>
+        <w:t xml:space="preserve"> the simulation. Hereafter audience members can engage with the satirical news articles and click </w:t>
+      </w:r>
+      <w:r>
+        <w:t>through the recommended</w:t>
+      </w:r>
+      <w:r>
+        <w:t xml:space="preserve"> articles to keep browsing the site.</w:t>
       </w:r>
       <w:r>
         <w:t xml:space="preserve"> </w:t>
@@ -438,7 +456,19 @@
         <w:t>, quickly establishing a feedback loop, as the audience members</w:t>
       </w:r>
       <w:r>
-        <w:t xml:space="preserve"> can explore in real time how their choice of news stories to read feeds into the invisible algorithm changing the </w:t>
+        <w:t xml:space="preserve"> can explore in real time how their choice of news stories feeds into the invisible algorithm</w:t>
+      </w:r>
+      <w:r>
+        <w:t xml:space="preserve"> </w:t>
+      </w:r>
+      <w:r>
+        <w:t>—</w:t>
+      </w:r>
+      <w:r>
+        <w:t xml:space="preserve"> </w:t>
+      </w:r>
+      <w:r>
+        <w:t xml:space="preserve">changing the </w:t>
       </w:r>
       <w:r>
         <w:t xml:space="preserve">assumptions it makes about them, and the pages’ content. </w:t>
@@ -446,6 +476,7 @@
     </w:p>
     <w:p>
       <w:r>
+        <w:lastRenderedPageBreak/>
         <w:t>Finally, audience members will be able to reset the simulation with a big red button</w:t>
       </w:r>
       <w:r>
@@ -509,30 +540,466 @@
       </w:r>
     </w:p>
     <w:p>
+      <w:r>
+        <w:t>The Technical Rider below covers all the software and hardware requirements in the following format (for a tabular view, please use the Notion link in the ‘media’ answer):</w:t>
+      </w:r>
+    </w:p>
+    <w:p>
       <w:pPr>
         <w:rPr>
           <w:b/>
           <w:bCs/>
-          <w:u w:val="single"/>
         </w:rPr>
       </w:pPr>
       <w:r>
         <w:rPr>
           <w:b/>
           <w:bCs/>
-          <w:u w:val="single"/>
-        </w:rPr>
-        <w:t>Technical Requirements</w:t>
-      </w:r>
-    </w:p>
-    <w:p>
-      <w:r>
-        <w:t>Words</w:t>
-      </w:r>
-    </w:p>
-    <w:p>
-      <w:r>
+        </w:rPr>
+        <w:t>Material/Device/Software</w:t>
+      </w:r>
+      <w:r>
+        <w:rPr>
+          <w:b/>
+          <w:bCs/>
+        </w:rPr>
+        <w:t xml:space="preserve"> -- </w:t>
+      </w:r>
+      <w:r>
+        <w:rPr>
+          <w:b/>
+          <w:bCs/>
+        </w:rPr>
+        <w:t>Quantity</w:t>
+      </w:r>
+      <w:r>
+        <w:rPr>
+          <w:b/>
+          <w:bCs/>
+        </w:rPr>
+        <w:t xml:space="preserve"> -- </w:t>
+      </w:r>
+      <w:r>
+        <w:rPr>
+          <w:b/>
+          <w:bCs/>
+        </w:rPr>
+        <w:t>Provision (PD = May require aid from Peckham Digital)</w:t>
+      </w:r>
+      <w:r>
+        <w:rPr>
+          <w:b/>
+          <w:bCs/>
+        </w:rPr>
+        <w:t xml:space="preserve"> - </w:t>
+      </w:r>
+      <w:r>
+        <w:rPr>
+          <w:b/>
+          <w:bCs/>
+        </w:rPr>
+        <w:t>Notes/Specs</w:t>
+      </w:r>
+    </w:p>
+    <w:p>
+      <w:pPr>
+        <w:pStyle w:val="ListParagraph"/>
+        <w:numPr>
+          <w:ilvl w:val="0"/>
+          <w:numId w:val="1"/>
+        </w:numPr>
+      </w:pPr>
+      <w:r>
+        <w:rPr>
+          <w:b/>
+          <w:bCs/>
+        </w:rPr>
+        <w:t>PC (Laptop/CPU)</w:t>
+      </w:r>
+      <w:r>
+        <w:t xml:space="preserve"> -- </w:t>
+      </w:r>
+      <w:r>
+        <w:t>1</w:t>
+      </w:r>
+      <w:r>
+        <w:t xml:space="preserve"> – </w:t>
+      </w:r>
+      <w:r>
+        <w:t>Self</w:t>
+      </w:r>
+      <w:r>
+        <w:t xml:space="preserve"> -- </w:t>
+      </w:r>
+      <w:r>
+        <w:t>Low End Laptop/Desktop is viable as the artwork is entirely made of text elements and low-fi sprites</w:t>
+      </w:r>
+    </w:p>
+    <w:p>
+      <w:pPr>
+        <w:pStyle w:val="ListParagraph"/>
+        <w:numPr>
+          <w:ilvl w:val="0"/>
+          <w:numId w:val="1"/>
+        </w:numPr>
+      </w:pPr>
+      <w:r>
+        <w:rPr>
+          <w:b/>
+          <w:bCs/>
+        </w:rPr>
+        <w:t>15.6” Touchscreen Display</w:t>
+      </w:r>
+      <w:r>
+        <w:t xml:space="preserve"> -</w:t>
+      </w:r>
+      <w:r>
+        <w:t>-</w:t>
+      </w:r>
+      <w:r>
+        <w:t xml:space="preserve"> 1 -</w:t>
+      </w:r>
+      <w:r>
+        <w:t>-</w:t>
+      </w:r>
+      <w:r>
+        <w:t xml:space="preserve"> Self -</w:t>
+      </w:r>
+      <w:r>
+        <w:t>-</w:t>
+      </w:r>
+      <w:r>
+        <w:t xml:space="preserve"> For news website interactive display</w:t>
+      </w:r>
+    </w:p>
+    <w:p>
+      <w:pPr>
+        <w:pStyle w:val="ListParagraph"/>
+        <w:numPr>
+          <w:ilvl w:val="0"/>
+          <w:numId w:val="1"/>
+        </w:numPr>
+      </w:pPr>
+      <w:r>
+        <w:rPr>
+          <w:b/>
+          <w:bCs/>
+        </w:rPr>
+        <w:t>15.6” Standard Display</w:t>
+      </w:r>
+      <w:r>
+        <w:t xml:space="preserve"> -- </w:t>
+      </w:r>
+      <w:r>
+        <w:t>2</w:t>
+      </w:r>
+      <w:r>
+        <w:t xml:space="preserve"> – </w:t>
+      </w:r>
+      <w:r>
+        <w:t>Self</w:t>
+      </w:r>
+      <w:r>
+        <w:t xml:space="preserve"> -- </w:t>
+      </w:r>
+      <w:r>
+        <w:t>For other two non-interactive displays</w:t>
+      </w:r>
+    </w:p>
+    <w:p>
+      <w:pPr>
+        <w:pStyle w:val="ListParagraph"/>
+        <w:numPr>
+          <w:ilvl w:val="0"/>
+          <w:numId w:val="1"/>
+        </w:numPr>
+      </w:pPr>
+      <w:r>
+        <w:rPr>
+          <w:b/>
+          <w:bCs/>
+        </w:rPr>
+        <w:t>Standard HDMI-HDMI cable</w:t>
+      </w:r>
+      <w:r>
+        <w:t xml:space="preserve"> -- </w:t>
+      </w:r>
+      <w:r>
+        <w:t>3</w:t>
+      </w:r>
+      <w:r>
+        <w:t xml:space="preserve"> -- </w:t>
+      </w:r>
+      <w:r>
+        <w:t>Self</w:t>
+      </w:r>
+      <w:r>
+        <w:t xml:space="preserve"> </w:t>
+      </w:r>
+    </w:p>
+    <w:p>
+      <w:pPr>
+        <w:pStyle w:val="ListParagraph"/>
+        <w:numPr>
+          <w:ilvl w:val="0"/>
+          <w:numId w:val="1"/>
+        </w:numPr>
+      </w:pPr>
+      <w:r>
+        <w:rPr>
+          <w:b/>
+          <w:bCs/>
+        </w:rPr>
+        <w:t>1 x 4 HDMI Splitter</w:t>
+      </w:r>
+      <w:r>
+        <w:t xml:space="preserve"> -- </w:t>
+      </w:r>
+      <w:r>
+        <w:t>1</w:t>
+      </w:r>
+      <w:r>
+        <w:tab/>
+        <w:t>Self</w:t>
+      </w:r>
+      <w:r>
+        <w:t xml:space="preserve"> -- </w:t>
+      </w:r>
+      <w:r>
+        <w:t>To split HDMI output to 3 displays</w:t>
+      </w:r>
+    </w:p>
+    <w:p>
+      <w:pPr>
+        <w:pStyle w:val="ListParagraph"/>
+        <w:numPr>
+          <w:ilvl w:val="0"/>
+          <w:numId w:val="1"/>
+        </w:numPr>
+      </w:pPr>
+      <w:r>
+        <w:rPr>
+          <w:b/>
+          <w:bCs/>
+        </w:rPr>
+        <w:t>Power Cables for Displays</w:t>
+      </w:r>
+      <w:r>
+        <w:t xml:space="preserve"> -- </w:t>
+      </w:r>
+      <w:r>
+        <w:t>3</w:t>
+      </w:r>
+      <w:r>
+        <w:t xml:space="preserve"> – </w:t>
+      </w:r>
+      <w:r>
+        <w:t>Self</w:t>
+      </w:r>
+    </w:p>
+    <w:p>
+      <w:pPr>
+        <w:pStyle w:val="ListParagraph"/>
+        <w:numPr>
+          <w:ilvl w:val="0"/>
+          <w:numId w:val="1"/>
+        </w:numPr>
+      </w:pPr>
+      <w:r>
+        <w:rPr>
+          <w:b/>
+          <w:bCs/>
+        </w:rPr>
+        <w:t>Shelf/Plinth for Mouse (Only if optional mouse is used)</w:t>
+      </w:r>
+      <w:r>
+        <w:t xml:space="preserve"> -- </w:t>
+      </w:r>
+      <w:r>
+        <w:t>1</w:t>
+      </w:r>
+      <w:r>
+        <w:t xml:space="preserve"> -- </w:t>
+      </w:r>
+      <w:r>
+        <w:t>Self/PD</w:t>
+      </w:r>
+      <w:r>
+        <w:t xml:space="preserve"> -- </w:t>
+      </w:r>
+      <w:r>
+        <w:t>Simple Timber/MDF Shelf with L-Bracket, fabricated by me. Will require a wall that can be drilled into. OR Floor-Standing Plinth</w:t>
+      </w:r>
+    </w:p>
+    <w:p>
+      <w:pPr>
+        <w:pStyle w:val="ListParagraph"/>
+        <w:numPr>
+          <w:ilvl w:val="0"/>
+          <w:numId w:val="1"/>
+        </w:numPr>
+      </w:pPr>
+      <w:r>
+        <w:rPr>
+          <w:b/>
+          <w:bCs/>
+        </w:rPr>
+        <w:t>Computer Mouse and Mousepad (optional)</w:t>
+      </w:r>
+      <w:r>
+        <w:t xml:space="preserve"> -- </w:t>
+      </w:r>
+      <w:r>
+        <w:t>1</w:t>
+      </w:r>
+      <w:r>
+        <w:t xml:space="preserve"> – </w:t>
+      </w:r>
+      <w:r>
+        <w:t>Self</w:t>
+      </w:r>
+    </w:p>
+    <w:p>
+      <w:pPr>
+        <w:pStyle w:val="ListParagraph"/>
+        <w:numPr>
+          <w:ilvl w:val="0"/>
+          <w:numId w:val="1"/>
+        </w:numPr>
+      </w:pPr>
+      <w:r>
+        <w:rPr>
+          <w:b/>
+          <w:bCs/>
+        </w:rPr>
+        <w:t>Display Mounting Brackets (Optional)</w:t>
+      </w:r>
+      <w:r>
+        <w:t xml:space="preserve"> -- </w:t>
+      </w:r>
+      <w:r>
+        <w:t>3</w:t>
+      </w:r>
+      <w:r>
+        <w:t xml:space="preserve"> -- </w:t>
+      </w:r>
+      <w:r>
+        <w:t>Self/PD</w:t>
+      </w:r>
+      <w:r>
+        <w:t xml:space="preserve"> -- </w:t>
+      </w:r>
+      <w:r>
+        <w:t>Only if the 3 Displays require brackets for mounting – Will require a wall that can be drilled into. I will try to provision displays that can simply be stuck instead rendering this unnecessary.</w:t>
+      </w:r>
+    </w:p>
+    <w:p>
+      <w:pPr>
+        <w:pStyle w:val="ListParagraph"/>
+        <w:numPr>
+          <w:ilvl w:val="0"/>
+          <w:numId w:val="1"/>
+        </w:numPr>
+      </w:pPr>
+      <w:r>
+        <w:rPr>
+          <w:b/>
+          <w:bCs/>
+        </w:rPr>
+        <w:t>Power Extension Lead (minimum 4 sockets)</w:t>
+      </w:r>
+      <w:r>
+        <w:t xml:space="preserve"> -- </w:t>
+      </w:r>
+      <w:r>
+        <w:t>1</w:t>
+      </w:r>
+      <w:r>
+        <w:t xml:space="preserve"> -- </w:t>
+      </w:r>
+      <w:r>
+        <w:t>Self/PD</w:t>
+      </w:r>
+      <w:r>
+        <w:t xml:space="preserve"> -- </w:t>
+      </w:r>
+      <w:r>
+        <w:t>3 sockets for screen, 1 socket for PC</w:t>
+      </w:r>
+    </w:p>
+    <w:p>
+      <w:pPr>
+        <w:pStyle w:val="ListParagraph"/>
+        <w:numPr>
+          <w:ilvl w:val="0"/>
+          <w:numId w:val="1"/>
+        </w:numPr>
+      </w:pPr>
+      <w:r>
+        <w:rPr>
+          <w:b/>
+          <w:bCs/>
+        </w:rPr>
+        <w:t>Unity Editor 2022.3 +</w:t>
+      </w:r>
+      <w:r>
+        <w:t xml:space="preserve"> -- </w:t>
+      </w:r>
+      <w:r>
+        <w:t>Personal License (I have read the terms)</w:t>
+      </w:r>
+      <w:r>
+        <w:t xml:space="preserve"> -- </w:t>
+      </w:r>
+      <w:r>
+        <w:t>Only for last minute debugging if necessary – I will build an exe for the final show using Unity</w:t>
+      </w:r>
+    </w:p>
+    <w:p>
+      <w:pPr>
+        <w:pStyle w:val="ListParagraph"/>
+        <w:numPr>
+          <w:ilvl w:val="0"/>
+          <w:numId w:val="1"/>
+        </w:numPr>
+      </w:pPr>
+      <w:r>
+        <w:rPr>
+          <w:b/>
+          <w:bCs/>
+        </w:rPr>
+        <w:t>OBS Studio (Open Broadcast Software)</w:t>
+      </w:r>
+      <w:r>
+        <w:t xml:space="preserve"> -- </w:t>
+      </w:r>
+      <w:r>
+        <w:t>Free and Open-Source License</w:t>
+      </w:r>
+      <w:r>
+        <w:t xml:space="preserve"> -- </w:t>
+      </w:r>
+      <w:r>
+        <w:t>For ensuring smooth functioning of multiple output displays from Unity</w:t>
+      </w:r>
+    </w:p>
+    <w:p>
+      <w:r>
+        <w:rPr>
+          <w:b/>
+          <w:bCs/>
+        </w:rPr>
         <w:t>Instructions for turning artwork on:</w:t>
+      </w:r>
+      <w:r>
+        <w:t xml:space="preserve"> Ensure all the monitors and the CPU are powered, Turn on the CPU, Enter the Password (will supply this based on the computer used), and launch Cookies.exe from the Desktop, Alternatively found in </w:t>
+      </w:r>
+      <w:r>
+        <w:rPr>
+          <w:i/>
+          <w:iCs/>
+        </w:rPr>
+        <w:t>[Location]</w:t>
       </w:r>
     </w:p>
     <w:p>
@@ -577,6 +1044,7 @@
                 <w:bCs/>
               </w:rPr>
             </w:pPr>
+            <w:bookmarkStart w:id="0" w:name="_Hlk201758757"/>
             <w:r>
               <w:rPr>
                 <w:b/>
@@ -788,6 +1256,7 @@
               <w:jc w:val="center"/>
             </w:pPr>
             <w:r>
+              <w:lastRenderedPageBreak/>
               <w:t xml:space="preserve">15.6” </w:t>
             </w:r>
             <w:r>
@@ -1375,6 +1844,7 @@
           </w:p>
         </w:tc>
       </w:tr>
+      <w:bookmarkEnd w:id="0"/>
     </w:tbl>
     <w:p>
       <w:pPr>
@@ -1492,6 +1962,19 @@
         <w:t>100 cm</w:t>
       </w:r>
     </w:p>
+    <w:p/>
+    <w:p/>
+    <w:p/>
+    <w:p>
+      <w:pPr>
+        <w:pStyle w:val="Heading3"/>
+      </w:pPr>
+      <w:r>
+        <w:lastRenderedPageBreak/>
+        <w:t>Roadmap from Now to October</w:t>
+      </w:r>
+    </w:p>
+    <w:p/>
     <w:sectPr>
       <w:pgSz w:w="11906" w:h="16838"/>
       <w:pgMar w:top="1440" w:right="1440" w:bottom="1440" w:left="1440" w:header="708" w:footer="708" w:gutter="0"/>
@@ -1502,8 +1985,102 @@
 </w:document>
 </file>
 
+<file path=word/numbering.xml><?xml version="1.0" encoding="utf-8"?>
+<w:numbering xmlns:wpc="http://schemas.microsoft.com/office/word/2010/wordprocessingCanvas" xmlns:cx="http://schemas.microsoft.com/office/drawing/2014/chartex" xmlns:cx1="http://schemas.microsoft.com/office/drawing/2015/9/8/chartex" xmlns:cx2="http://schemas.microsoft.com/office/drawing/2015/10/21/chartex" xmlns:cx3="http://schemas.microsoft.com/office/drawing/2016/5/9/chartex" xmlns:cx4="http://schemas.microsoft.com/office/drawing/2016/5/10/chartex" xmlns:cx5="http://schemas.microsoft.com/office/drawing/2016/5/11/chartex" xmlns:cx6="http://schemas.microsoft.com/office/drawing/2016/5/12/chartex" xmlns:cx7="http://schemas.microsoft.com/office/drawing/2016/5/13/chartex" xmlns:cx8="http://schemas.microsoft.com/office/drawing/2016/5/14/chartex" xmlns:mc="http://schemas.openxmlformats.org/markup-compatibility/2006" xmlns:aink="http://schemas.microsoft.com/office/drawing/2016/ink" xmlns:am3d="http://schemas.microsoft.com/office/drawing/2017/model3d" xmlns:o="urn:schemas-microsoft-com:office:office" xmlns:oel="http://schemas.microsoft.com/office/2019/extlst" xmlns:r="http://schemas.openxmlformats.org/officeDocument/2006/relationships" xmlns:m="http://schemas.openxmlformats.org/officeDocument/2006/math" xmlns:v="urn:schemas-microsoft-com:vml" xmlns:wp14="http://schemas.microsoft.com/office/word/2010/wordprocessingDrawing" xmlns:wp="http://schemas.openxmlformats.org/drawingml/2006/wordprocessingDrawing" xmlns:w10="urn:schemas-microsoft-com:office:word" xmlns:w="http://schemas.openxmlformats.org/wordprocessingml/2006/main" xmlns:w14="http://schemas.microsoft.com/office/word/2010/wordml" xmlns:w15="http://schemas.microsoft.com/office/word/2012/wordml" xmlns:w16cex="http://schemas.microsoft.com/office/word/2018/wordml/cex" xmlns:w16cid="http://schemas.microsoft.com/office/word/2016/wordml/cid" xmlns:w16="http://schemas.microsoft.com/office/word/2018/wordml" xmlns:w16sdtdh="http://schemas.microsoft.com/office/word/2020/wordml/sdtdatahash" xmlns:w16se="http://schemas.microsoft.com/office/word/2015/wordml/symex" xmlns:wpg="http://schemas.microsoft.com/office/word/2010/wordprocessingGroup" xmlns:wpi="http://schemas.microsoft.com/office/word/2010/wordprocessingInk" xmlns:wne="http://schemas.microsoft.com/office/word/2006/wordml" xmlns:wps="http://schemas.microsoft.com/office/word/2010/wordprocessingShape" mc:Ignorable="w14 w15 w16se w16cid w16 w16cex w16sdtdh wp14">
+  <w:abstractNum w:abstractNumId="0" w15:restartNumberingAfterBreak="0">
+    <w:nsid w:val="217D0067"/>
+    <w:multiLevelType w:val="hybridMultilevel"/>
+    <w:tmpl w:val="38B86C42"/>
+    <w:lvl w:ilvl="0" w:tplc="0809000F">
+      <w:start w:val="1"/>
+      <w:numFmt w:val="decimal"/>
+      <w:lvlText w:val="%1."/>
+      <w:lvlJc w:val="left"/>
+      <w:pPr>
+        <w:ind w:left="720" w:hanging="360"/>
+      </w:pPr>
+    </w:lvl>
+    <w:lvl w:ilvl="1" w:tplc="08090019" w:tentative="1">
+      <w:start w:val="1"/>
+      <w:numFmt w:val="lowerLetter"/>
+      <w:lvlText w:val="%2."/>
+      <w:lvlJc w:val="left"/>
+      <w:pPr>
+        <w:ind w:left="1440" w:hanging="360"/>
+      </w:pPr>
+    </w:lvl>
+    <w:lvl w:ilvl="2" w:tplc="0809001B" w:tentative="1">
+      <w:start w:val="1"/>
+      <w:numFmt w:val="lowerRoman"/>
+      <w:lvlText w:val="%3."/>
+      <w:lvlJc w:val="right"/>
+      <w:pPr>
+        <w:ind w:left="2160" w:hanging="180"/>
+      </w:pPr>
+    </w:lvl>
+    <w:lvl w:ilvl="3" w:tplc="0809000F" w:tentative="1">
+      <w:start w:val="1"/>
+      <w:numFmt w:val="decimal"/>
+      <w:lvlText w:val="%4."/>
+      <w:lvlJc w:val="left"/>
+      <w:pPr>
+        <w:ind w:left="2880" w:hanging="360"/>
+      </w:pPr>
+    </w:lvl>
+    <w:lvl w:ilvl="4" w:tplc="08090019" w:tentative="1">
+      <w:start w:val="1"/>
+      <w:numFmt w:val="lowerLetter"/>
+      <w:lvlText w:val="%5."/>
+      <w:lvlJc w:val="left"/>
+      <w:pPr>
+        <w:ind w:left="3600" w:hanging="360"/>
+      </w:pPr>
+    </w:lvl>
+    <w:lvl w:ilvl="5" w:tplc="0809001B" w:tentative="1">
+      <w:start w:val="1"/>
+      <w:numFmt w:val="lowerRoman"/>
+      <w:lvlText w:val="%6."/>
+      <w:lvlJc w:val="right"/>
+      <w:pPr>
+        <w:ind w:left="4320" w:hanging="180"/>
+      </w:pPr>
+    </w:lvl>
+    <w:lvl w:ilvl="6" w:tplc="0809000F" w:tentative="1">
+      <w:start w:val="1"/>
+      <w:numFmt w:val="decimal"/>
+      <w:lvlText w:val="%7."/>
+      <w:lvlJc w:val="left"/>
+      <w:pPr>
+        <w:ind w:left="5040" w:hanging="360"/>
+      </w:pPr>
+    </w:lvl>
+    <w:lvl w:ilvl="7" w:tplc="08090019" w:tentative="1">
+      <w:start w:val="1"/>
+      <w:numFmt w:val="lowerLetter"/>
+      <w:lvlText w:val="%8."/>
+      <w:lvlJc w:val="left"/>
+      <w:pPr>
+        <w:ind w:left="5760" w:hanging="360"/>
+      </w:pPr>
+    </w:lvl>
+    <w:lvl w:ilvl="8" w:tplc="0809001B" w:tentative="1">
+      <w:start w:val="1"/>
+      <w:numFmt w:val="lowerRoman"/>
+      <w:lvlText w:val="%9."/>
+      <w:lvlJc w:val="right"/>
+      <w:pPr>
+        <w:ind w:left="6480" w:hanging="180"/>
+      </w:pPr>
+    </w:lvl>
+  </w:abstractNum>
+  <w:num w:numId="1" w16cid:durableId="6059503">
+    <w:abstractNumId w:val="0"/>
+  </w:num>
+</w:numbering>
+</file>
+
 <file path=word/styles.xml><?xml version="1.0" encoding="utf-8"?>
-<w:styles xmlns:mc="http://schemas.openxmlformats.org/markup-compatibility/2006" xmlns:r="http://schemas.openxmlformats.org/officeDocument/2006/relationships" xmlns:w="http://schemas.openxmlformats.org/wordprocessingml/2006/main" xmlns:w14="http://schemas.microsoft.com/office/word/2010/wordml" xmlns:w15="http://schemas.microsoft.com/office/word/2012/wordml" xmlns:w16cex="http://schemas.microsoft.com/office/word/2018/wordml/cex" xmlns:w16cid="http://schemas.microsoft.com/office/word/2016/wordml/cid" xmlns:w16="http://schemas.microsoft.com/office/word/2018/wordml" xmlns:w16du="http://schemas.microsoft.com/office/word/2023/wordml/word16du" xmlns:w16sdtdh="http://schemas.microsoft.com/office/word/2020/wordml/sdtdatahash" xmlns:w16sdtfl="http://schemas.microsoft.com/office/word/2024/wordml/sdtformatlock" xmlns:w16se="http://schemas.microsoft.com/office/word/2015/wordml/symex" mc:Ignorable="w14 w15 w16se w16cid w16 w16cex w16sdtdh w16sdtfl w16du">
+<w:styles xmlns:mc="http://schemas.openxmlformats.org/markup-compatibility/2006" xmlns:r="http://schemas.openxmlformats.org/officeDocument/2006/relationships" xmlns:w="http://schemas.openxmlformats.org/wordprocessingml/2006/main" xmlns:w14="http://schemas.microsoft.com/office/word/2010/wordml" xmlns:w15="http://schemas.microsoft.com/office/word/2012/wordml" xmlns:w16cex="http://schemas.microsoft.com/office/word/2018/wordml/cex" xmlns:w16cid="http://schemas.microsoft.com/office/word/2016/wordml/cid" xmlns:w16="http://schemas.microsoft.com/office/word/2018/wordml" xmlns:w16sdtdh="http://schemas.microsoft.com/office/word/2020/wordml/sdtdatahash" xmlns:w16se="http://schemas.microsoft.com/office/word/2015/wordml/symex" mc:Ignorable="w14 w15 w16se w16cid w16 w16cex w16sdtdh">
   <w:docDefaults>
     <w:rPrDefault>
       <w:rPr>

</xml_diff>